<commit_message>
Documentação do projeto sendo produzida.
</commit_message>
<xml_diff>
--- a/doc/Roteiro-esquinadesampa.docx
+++ b/doc/Roteiro-esquinadesampa.docx
@@ -180,13 +180,34 @@
         <w:t>Fedora,</w:t>
       </w:r>
       <w:r>
-        <w:t xml:space="preserve"> NodeJs,</w:t>
-      </w:r>
-      <w:r>
-        <w:t xml:space="preserve"> JS, HTML, CSS, VScode, </w:t>
-      </w:r>
-      <w:r>
-        <w:t xml:space="preserve">Mysql, Docker, Navegador, </w:t>
+        <w:t xml:space="preserve"> </w:t>
+      </w:r>
+      <w:proofErr w:type="spellStart"/>
+      <w:r>
+        <w:t>NodeJs</w:t>
+      </w:r>
+      <w:proofErr w:type="spellEnd"/>
+      <w:r>
+        <w:t>,</w:t>
+      </w:r>
+      <w:r>
+        <w:t xml:space="preserve"> JS, HTML, CSS, </w:t>
+      </w:r>
+      <w:proofErr w:type="spellStart"/>
+      <w:r>
+        <w:t>VScode</w:t>
+      </w:r>
+      <w:proofErr w:type="spellEnd"/>
+      <w:r>
+        <w:t xml:space="preserve">, </w:t>
+      </w:r>
+      <w:proofErr w:type="spellStart"/>
+      <w:r>
+        <w:t>Mysql</w:t>
+      </w:r>
+      <w:proofErr w:type="spellEnd"/>
+      <w:r>
+        <w:t xml:space="preserve">, Docker, Navegador, </w:t>
       </w:r>
     </w:p>
     <w:p>
@@ -284,11 +305,213 @@
           <w:bCs/>
           <w:sz w:val="32"/>
           <w:szCs w:val="32"/>
-          <w:u w:val="single"/>
-        </w:rPr>
-      </w:pPr>
-    </w:p>
-    <w:p/>
+        </w:rPr>
+      </w:pPr>
+      <w:r>
+        <w:rPr>
+          <w:b/>
+          <w:bCs/>
+          <w:sz w:val="32"/>
+          <w:szCs w:val="32"/>
+        </w:rPr>
+        <w:t>2. Protótipo de Interface:</w:t>
+      </w:r>
+    </w:p>
+    <w:p>
+      <w:pPr>
+        <w:rPr>
+          <w:b/>
+          <w:bCs/>
+          <w:sz w:val="32"/>
+          <w:szCs w:val="32"/>
+        </w:rPr>
+      </w:pPr>
+      <w:r>
+        <w:rPr>
+          <w:b/>
+          <w:bCs/>
+          <w:noProof/>
+          <w:sz w:val="32"/>
+          <w:szCs w:val="32"/>
+        </w:rPr>
+        <w:lastRenderedPageBreak/>
+        <w:drawing>
+          <wp:inline distT="0" distB="0" distL="0" distR="0" wp14:anchorId="7AD090E8" wp14:editId="6C8A0B6F">
+            <wp:extent cx="5661894" cy="2581275"/>
+            <wp:effectExtent l="0" t="0" r="0" b="0"/>
+            <wp:docPr id="1423051560" name="Imagem 1" descr="Interface gráfica do usuário, Aplicativo, Word&#10;&#10;Descrição gerada automaticamente"/>
+            <wp:cNvGraphicFramePr>
+              <a:graphicFrameLocks xmlns:a="http://schemas.openxmlformats.org/drawingml/2006/main" noChangeAspect="1"/>
+            </wp:cNvGraphicFramePr>
+            <a:graphic xmlns:a="http://schemas.openxmlformats.org/drawingml/2006/main">
+              <a:graphicData uri="http://schemas.openxmlformats.org/drawingml/2006/picture">
+                <pic:pic xmlns:pic="http://schemas.openxmlformats.org/drawingml/2006/picture">
+                  <pic:nvPicPr>
+                    <pic:cNvPr id="1423051560" name="Imagem 1" descr="Interface gráfica do usuário, Aplicativo, Word&#10;&#10;Descrição gerada automaticamente"/>
+                    <pic:cNvPicPr/>
+                  </pic:nvPicPr>
+                  <pic:blipFill>
+                    <a:blip r:embed="rId5" cstate="print">
+                      <a:extLst>
+                        <a:ext uri="{28A0092B-C50C-407E-A947-70E740481C1C}">
+                          <a14:useLocalDpi xmlns:a14="http://schemas.microsoft.com/office/drawing/2010/main" val="0"/>
+                        </a:ext>
+                      </a:extLst>
+                    </a:blip>
+                    <a:stretch>
+                      <a:fillRect/>
+                    </a:stretch>
+                  </pic:blipFill>
+                  <pic:spPr>
+                    <a:xfrm>
+                      <a:off x="0" y="0"/>
+                      <a:ext cx="5667099" cy="2583648"/>
+                    </a:xfrm>
+                    <a:prstGeom prst="rect">
+                      <a:avLst/>
+                    </a:prstGeom>
+                  </pic:spPr>
+                </pic:pic>
+              </a:graphicData>
+            </a:graphic>
+          </wp:inline>
+        </w:drawing>
+      </w:r>
+    </w:p>
+    <w:p>
+      <w:pPr>
+        <w:rPr>
+          <w:b/>
+          <w:bCs/>
+          <w:sz w:val="32"/>
+          <w:szCs w:val="32"/>
+        </w:rPr>
+      </w:pPr>
+      <w:r>
+        <w:rPr>
+          <w:b/>
+          <w:bCs/>
+          <w:sz w:val="32"/>
+          <w:szCs w:val="32"/>
+        </w:rPr>
+        <w:t>3. Planejamento de Banco de Dados:</w:t>
+      </w:r>
+    </w:p>
+    <w:p>
+      <w:pPr>
+        <w:rPr>
+          <w:b/>
+          <w:bCs/>
+          <w:sz w:val="32"/>
+          <w:szCs w:val="32"/>
+        </w:rPr>
+      </w:pPr>
+      <w:r>
+        <w:rPr>
+          <w:b/>
+          <w:bCs/>
+          <w:noProof/>
+          <w:sz w:val="32"/>
+          <w:szCs w:val="32"/>
+        </w:rPr>
+        <w:drawing>
+          <wp:inline distT="0" distB="0" distL="0" distR="0" wp14:anchorId="3F99563E" wp14:editId="378D2547">
+            <wp:extent cx="5400040" cy="3893185"/>
+            <wp:effectExtent l="0" t="0" r="0" b="0"/>
+            <wp:docPr id="1179327805" name="Imagem 2" descr="Diagrama&#10;&#10;Descrição gerada automaticamente com confiança baixa"/>
+            <wp:cNvGraphicFramePr>
+              <a:graphicFrameLocks xmlns:a="http://schemas.openxmlformats.org/drawingml/2006/main" noChangeAspect="1"/>
+            </wp:cNvGraphicFramePr>
+            <a:graphic xmlns:a="http://schemas.openxmlformats.org/drawingml/2006/main">
+              <a:graphicData uri="http://schemas.openxmlformats.org/drawingml/2006/picture">
+                <pic:pic xmlns:pic="http://schemas.openxmlformats.org/drawingml/2006/picture">
+                  <pic:nvPicPr>
+                    <pic:cNvPr id="1179327805" name="Imagem 2" descr="Diagrama&#10;&#10;Descrição gerada automaticamente com confiança baixa"/>
+                    <pic:cNvPicPr/>
+                  </pic:nvPicPr>
+                  <pic:blipFill>
+                    <a:blip r:embed="rId6">
+                      <a:extLst>
+                        <a:ext uri="{28A0092B-C50C-407E-A947-70E740481C1C}">
+                          <a14:useLocalDpi xmlns:a14="http://schemas.microsoft.com/office/drawing/2010/main" val="0"/>
+                        </a:ext>
+                      </a:extLst>
+                    </a:blip>
+                    <a:stretch>
+                      <a:fillRect/>
+                    </a:stretch>
+                  </pic:blipFill>
+                  <pic:spPr>
+                    <a:xfrm>
+                      <a:off x="0" y="0"/>
+                      <a:ext cx="5400040" cy="3893185"/>
+                    </a:xfrm>
+                    <a:prstGeom prst="rect">
+                      <a:avLst/>
+                    </a:prstGeom>
+                  </pic:spPr>
+                </pic:pic>
+              </a:graphicData>
+            </a:graphic>
+          </wp:inline>
+        </w:drawing>
+      </w:r>
+    </w:p>
+    <w:p>
+      <w:pPr>
+        <w:rPr>
+          <w:b/>
+          <w:bCs/>
+          <w:sz w:val="32"/>
+          <w:szCs w:val="32"/>
+        </w:rPr>
+      </w:pPr>
+      <w:r>
+        <w:rPr>
+          <w:b/>
+          <w:bCs/>
+          <w:sz w:val="32"/>
+          <w:szCs w:val="32"/>
+        </w:rPr>
+        <w:t>4. Documentação de Design:</w:t>
+      </w:r>
+    </w:p>
+    <w:p>
+      <w:r>
+        <w:t>No nosso projeto, o foco sempre foi nas pessoas. Cada decisão de design que tomamos tem o objetivo de garantir que tudo seja intuitivo, acessível e agradável para quem vai usar, seja no celular ou no computador. Sabemos que os usuários acessam nossos produtos em uma variedade de dispositivos, então a responsividade é essencial. Queremos que a experiência seja fluida e consistente em qualquer plataforma.</w:t>
+      </w:r>
+    </w:p>
+    <w:p>
+      <w:r>
+        <w:lastRenderedPageBreak/>
+        <w:t>A escolha da paleta de cores reflete essa ideia de colocar o usuário no centro. Usamos tons que conectam as pessoas com a identidade de São Paulo e, ao mesmo tempo, criam uma interface visualmente agradável. O Marrom Escuro (#4B3621), por exemplo, foi escolhido para destacar elementos-chave como o nome "Sampa" e alguns detalhes da silhueta da cidade. Essa cor passa uma sensação de solidez e rusticidade, o que reflete o espírito forte e acolhedor de São Paulo.</w:t>
+      </w:r>
+    </w:p>
+    <w:p>
+      <w:r>
+        <w:t>O Bege Claro (#F5F5DC) entra como a cor de fundo, trazendo leveza e equilíbrio. A neutralidade dessa cor ajuda a suavizar o design, proporcionando uma navegação mais tranquila e confortável. Para adicionar um pouco de profundidade, usamos o Marrom Médio (#8B5E3C) em sombras e detalhes, criando um contraste sutil e elegante, sem sobrecarregar a visualização.</w:t>
+      </w:r>
+    </w:p>
+    <w:p>
+      <w:r>
+        <w:t>Para substituir o vermelho tradicional, optamos pelo Marrom Avermelhado (#A0522D). Essa cor traz uma vibração mais terrosa e moderna, mantendo a energia do design, mas de forma mais sofisticada e natural. É uma escolha que conversa bem com a identidade de São Paulo, sem perder a vivacidade.</w:t>
+      </w:r>
+    </w:p>
+    <w:p>
+      <w:r>
+        <w:t>Por fim, o Branco Amarelado (#FFFAF0) adiciona um toque de calor ao design. Ele é usado em detalhes ou como fundo secundário, criando uma atmosfera mais aconchegante e convidativa. Queremos que os usuários se sintam bem ao navegar e interagir com o site.</w:t>
+      </w:r>
+    </w:p>
+    <w:p>
+      <w:r>
+        <w:t>E claro, a acessibilidade está no topo das nossas prioridades. Pensamos em contraste, legibilidade e uma navegação simples para que qualquer pessoa, independente de suas habilidades, possa usar o site com facilidade. Não queremos que ninguém fique de fora dessa experiência.</w:t>
+      </w:r>
+    </w:p>
+    <w:p>
+      <w:r>
+        <w:t>Cada escolha foi feita com muito cuidado, sempre pensando em quem vai usar o site. O resultado é uma interface que não só reflete a essência de São Paulo, mas que também oferece uma experiência inclusiva e agradável para todos.</w:t>
+      </w:r>
+    </w:p>
     <w:p>
       <w:pPr>
         <w:rPr>
@@ -1198,7 +1421,6 @@
   <w:style w:type="character" w:default="1" w:styleId="Fontepargpadro">
     <w:name w:val="Default Paragraph Font"/>
     <w:uiPriority w:val="1"/>
-    <w:semiHidden/>
     <w:unhideWhenUsed/>
   </w:style>
   <w:style w:type="table" w:default="1" w:styleId="Tabelanormal">

</xml_diff>

<commit_message>
Update: continuação do desenvolvimento da documentação do projeto
</commit_message>
<xml_diff>
--- a/doc/Roteiro-esquinadesampa.docx
+++ b/doc/Roteiro-esquinadesampa.docx
@@ -22,6 +22,7 @@
         <w:rPr>
           <w:sz w:val="36"/>
           <w:szCs w:val="36"/>
+          <w:highlight w:val="yellow"/>
         </w:rPr>
         <w:t>Fase 1: Planejamento e Levantamento de Requisitos</w:t>
       </w:r>
@@ -264,6 +265,7 @@
         <w:rPr>
           <w:sz w:val="36"/>
           <w:szCs w:val="36"/>
+          <w:highlight w:val="yellow"/>
         </w:rPr>
         <w:t>Fase 2: Design do Sistema</w:t>
       </w:r>
@@ -295,18 +297,17 @@
           <w:sz w:val="32"/>
           <w:szCs w:val="32"/>
         </w:rPr>
-        <w:t>1. Arquitetura do Sistema:</w:t>
-      </w:r>
-    </w:p>
-    <w:p>
-      <w:pPr>
+        <w:t>1.</w:t>
+      </w:r>
+      <w:r>
         <w:rPr>
           <w:b/>
           <w:bCs/>
           <w:sz w:val="32"/>
           <w:szCs w:val="32"/>
         </w:rPr>
-      </w:pPr>
+        <w:t xml:space="preserve"> </w:t>
+      </w:r>
       <w:r>
         <w:rPr>
           <w:b/>
@@ -314,7 +315,60 @@
           <w:sz w:val="32"/>
           <w:szCs w:val="32"/>
         </w:rPr>
+        <w:t>Arquitetura do Sistema:</w:t>
+      </w:r>
+    </w:p>
+    <w:p/>
+    <w:p>
+      <w:pPr>
+        <w:rPr>
+          <w:b/>
+          <w:bCs/>
+          <w:sz w:val="32"/>
+          <w:szCs w:val="32"/>
+        </w:rPr>
+      </w:pPr>
+      <w:r>
+        <w:rPr>
+          <w:b/>
+          <w:bCs/>
+          <w:sz w:val="32"/>
+          <w:szCs w:val="32"/>
+        </w:rPr>
         <w:t>2. Protótipo de Interface:</w:t>
+      </w:r>
+    </w:p>
+    <w:p>
+      <w:r>
+        <w:t>Os testes de usabilidade de usuário são feitos durante o desenvolvimento do código do front-</w:t>
+      </w:r>
+      <w:proofErr w:type="spellStart"/>
+      <w:r>
+        <w:t>end</w:t>
+      </w:r>
+      <w:proofErr w:type="spellEnd"/>
+      <w:r>
+        <w:t>, são testados tanto pela equipe, quanto opiniões externas.</w:t>
+      </w:r>
+    </w:p>
+    <w:p>
+      <w:r>
+        <w:lastRenderedPageBreak/>
+        <w:t>E claro</w:t>
+      </w:r>
+      <w:r>
+        <w:t>, pensamos</w:t>
+      </w:r>
+      <w:r>
+        <w:t xml:space="preserve"> em contraste, legibilidade e uma navegação simples para que qualquer pessoa, independente de suas habilidades, possa usar o site com facilidade.</w:t>
+      </w:r>
+    </w:p>
+    <w:p>
+      <w:r>
+        <w:t xml:space="preserve">Mantemos como prioridade a responsividade do projeto, podendo ser visto pela tela de computador ou de celular, como o usuário preferir. Portanto, </w:t>
+      </w:r>
+      <w:r>
+        <w:t>conseguimos oferecer uma experiência mais agradável e inclusiva para todos.</w:t>
       </w:r>
     </w:p>
     <w:p>
@@ -334,7 +388,6 @@
           <w:sz w:val="32"/>
           <w:szCs w:val="32"/>
         </w:rPr>
-        <w:lastRenderedPageBreak/>
         <w:drawing>
           <wp:inline distT="0" distB="0" distL="0" distR="0" wp14:anchorId="7AD090E8" wp14:editId="6C8A0B6F">
             <wp:extent cx="5661894" cy="2581275"/>
@@ -399,6 +452,20 @@
     </w:p>
     <w:p>
       <w:pPr>
+        <w:jc w:val="both"/>
+      </w:pPr>
+      <w:r>
+        <w:t>Os backups dos códigos são realizados após alterações, isto é, todos os dias</w:t>
+      </w:r>
+      <w:r>
+        <w:t>, a</w:t>
+      </w:r>
+      <w:r>
+        <w:t>tualizando o GitHub do projeto frequentemente. Já o backup do servidor (juntamente ao banco) é realizado a cada duas semanas de desenvolvimento do projeto.</w:t>
+      </w:r>
+    </w:p>
+    <w:p>
+      <w:pPr>
         <w:rPr>
           <w:b/>
           <w:bCs/>
@@ -414,6 +481,7 @@
           <w:sz w:val="32"/>
           <w:szCs w:val="32"/>
         </w:rPr>
+        <w:lastRenderedPageBreak/>
         <w:drawing>
           <wp:inline distT="0" distB="0" distL="0" distR="0" wp14:anchorId="3F99563E" wp14:editId="378D2547">
             <wp:extent cx="5400040" cy="3893185"/>
@@ -478,38 +546,43 @@
     </w:p>
     <w:p>
       <w:r>
-        <w:t>No nosso projeto, o foco sempre foi nas pessoas. Cada decisão de design que tomamos tem o objetivo de garantir que tudo seja intuitivo, acessível e agradável para quem vai usar, seja no celular ou no computador. Sabemos que os usuários acessam nossos produtos em uma variedade de dispositivos, então a responsividade é essencial. Queremos que a experiência seja fluida e consistente em qualquer plataforma.</w:t>
+        <w:t>No nosso projeto, o foco sempre foi nas pessoas. Cada decisão de design que tomamos tem o objetivo de garantir que tudo seja intuitivo, acessível e agradável para quem vai usar, seja no celular ou no computador. Sabemos que os usuários acessam nossos produtos em uma variedade de dispositivos, então a responsividade é essencial</w:t>
+      </w:r>
+      <w:r>
+        <w:t>.</w:t>
+      </w:r>
+    </w:p>
+    <w:p>
+      <w:r>
+        <w:t>Usamos tons que conectam as pessoas com a identidade de São Paulo e, ao mesmo tempo, criam uma interface visualmente agradável. O Marrom Escuro (#4B3621), por exemplo, foi escolhido para destacar elementos-chave como o nome "Sampa" e alguns detalhes da silhueta da cidade</w:t>
+      </w:r>
+      <w:r>
+        <w:t>.</w:t>
+      </w:r>
+    </w:p>
+    <w:p>
+      <w:r>
+        <w:t>O Bege Claro (#F5F5DC) entra como a cor de fundo, trazendo leveza e equilíbrio</w:t>
+      </w:r>
+      <w:r>
+        <w:t xml:space="preserve">. </w:t>
+      </w:r>
+      <w:r>
+        <w:t>Para adicionar um pouco de profundidade, usamos o Marrom Médio (#8B5E3C) em sombras e detalhes, criando um contraste sutil e elegante, sem sobrecarregar a visualização.</w:t>
+      </w:r>
+    </w:p>
+    <w:p>
+      <w:r>
+        <w:t>Para substituir o vermelho tradicional, optamos pelo Marrom Avermelhado (#A0522D). Essa cor traz uma vibração mais terrosa e moderna, mantendo a energia do design, mas de forma mais sofisticada e natural</w:t>
+      </w:r>
+      <w:r>
+        <w:t>.</w:t>
       </w:r>
     </w:p>
     <w:p>
       <w:r>
         <w:lastRenderedPageBreak/>
-        <w:t>A escolha da paleta de cores reflete essa ideia de colocar o usuário no centro. Usamos tons que conectam as pessoas com a identidade de São Paulo e, ao mesmo tempo, criam uma interface visualmente agradável. O Marrom Escuro (#4B3621), por exemplo, foi escolhido para destacar elementos-chave como o nome "Sampa" e alguns detalhes da silhueta da cidade. Essa cor passa uma sensação de solidez e rusticidade, o que reflete o espírito forte e acolhedor de São Paulo.</w:t>
-      </w:r>
-    </w:p>
-    <w:p>
-      <w:r>
-        <w:t>O Bege Claro (#F5F5DC) entra como a cor de fundo, trazendo leveza e equilíbrio. A neutralidade dessa cor ajuda a suavizar o design, proporcionando uma navegação mais tranquila e confortável. Para adicionar um pouco de profundidade, usamos o Marrom Médio (#8B5E3C) em sombras e detalhes, criando um contraste sutil e elegante, sem sobrecarregar a visualização.</w:t>
-      </w:r>
-    </w:p>
-    <w:p>
-      <w:r>
-        <w:t>Para substituir o vermelho tradicional, optamos pelo Marrom Avermelhado (#A0522D). Essa cor traz uma vibração mais terrosa e moderna, mantendo a energia do design, mas de forma mais sofisticada e natural. É uma escolha que conversa bem com a identidade de São Paulo, sem perder a vivacidade.</w:t>
-      </w:r>
-    </w:p>
-    <w:p>
-      <w:r>
-        <w:t>Por fim, o Branco Amarelado (#FFFAF0) adiciona um toque de calor ao design. Ele é usado em detalhes ou como fundo secundário, criando uma atmosfera mais aconchegante e convidativa. Queremos que os usuários se sintam bem ao navegar e interagir com o site.</w:t>
-      </w:r>
-    </w:p>
-    <w:p>
-      <w:r>
-        <w:t>E claro, a acessibilidade está no topo das nossas prioridades. Pensamos em contraste, legibilidade e uma navegação simples para que qualquer pessoa, independente de suas habilidades, possa usar o site com facilidade. Não queremos que ninguém fique de fora dessa experiência.</w:t>
-      </w:r>
-    </w:p>
-    <w:p>
-      <w:r>
-        <w:t>Cada escolha foi feita com muito cuidado, sempre pensando em quem vai usar o site. O resultado é uma interface que não só reflete a essência de São Paulo, mas que também oferece uma experiência inclusiva e agradável para todos.</w:t>
+        <w:t>Por fim, o Branco Amarelado (#FFFAF0) adiciona um toque de calor ao design. Ele é usado em detalhes ou como fundo secundário, criando uma atmosfera mais aconchegante e convidativa.</w:t>
       </w:r>
     </w:p>
     <w:p>
@@ -521,10 +594,47 @@
           <w:szCs w:val="28"/>
         </w:rPr>
       </w:pPr>
-    </w:p>
-    <w:p/>
-    <w:p/>
-    <w:p/>
+      <w:r>
+        <w:rPr>
+          <w:noProof/>
+        </w:rPr>
+        <w:drawing>
+          <wp:inline distT="0" distB="0" distL="0" distR="0" wp14:anchorId="2CA15AE2" wp14:editId="0DA129A4">
+            <wp:extent cx="5400040" cy="2927985"/>
+            <wp:effectExtent l="0" t="0" r="0" b="5715"/>
+            <wp:docPr id="944969955" name="Imagem 1" descr="Interface gráfica do usuário, Texto, Aplicativo, chat ou mensagem de texto&#10;&#10;Descrição gerada automaticamente"/>
+            <wp:cNvGraphicFramePr>
+              <a:graphicFrameLocks xmlns:a="http://schemas.openxmlformats.org/drawingml/2006/main" noChangeAspect="1"/>
+            </wp:cNvGraphicFramePr>
+            <a:graphic xmlns:a="http://schemas.openxmlformats.org/drawingml/2006/main">
+              <a:graphicData uri="http://schemas.openxmlformats.org/drawingml/2006/picture">
+                <pic:pic xmlns:pic="http://schemas.openxmlformats.org/drawingml/2006/picture">
+                  <pic:nvPicPr>
+                    <pic:cNvPr id="944969955" name="Imagem 1" descr="Interface gráfica do usuário, Texto, Aplicativo, chat ou mensagem de texto&#10;&#10;Descrição gerada automaticamente"/>
+                    <pic:cNvPicPr/>
+                  </pic:nvPicPr>
+                  <pic:blipFill>
+                    <a:blip r:embed="rId7"/>
+                    <a:stretch>
+                      <a:fillRect/>
+                    </a:stretch>
+                  </pic:blipFill>
+                  <pic:spPr>
+                    <a:xfrm>
+                      <a:off x="0" y="0"/>
+                      <a:ext cx="5400040" cy="2927985"/>
+                    </a:xfrm>
+                    <a:prstGeom prst="rect">
+                      <a:avLst/>
+                    </a:prstGeom>
+                  </pic:spPr>
+                </pic:pic>
+              </a:graphicData>
+            </a:graphic>
+          </wp:inline>
+        </w:drawing>
+      </w:r>
+    </w:p>
     <w:sectPr>
       <w:pgSz w:w="11906" w:h="16838"/>
       <w:pgMar w:top="1417" w:right="1701" w:bottom="1417" w:left="1701" w:header="708" w:footer="708" w:gutter="0"/>
@@ -716,6 +826,95 @@
     </w:lvl>
   </w:abstractNum>
   <w:abstractNum w:abstractNumId="2" w15:restartNumberingAfterBreak="0">
+    <w:nsid w:val="5B4832CD"/>
+    <w:multiLevelType w:val="hybridMultilevel"/>
+    <w:tmpl w:val="7B38A2A2"/>
+    <w:lvl w:ilvl="0" w:tplc="0416000F">
+      <w:start w:val="1"/>
+      <w:numFmt w:val="decimal"/>
+      <w:lvlText w:val="%1."/>
+      <w:lvlJc w:val="left"/>
+      <w:pPr>
+        <w:ind w:left="720" w:hanging="360"/>
+      </w:pPr>
+      <w:rPr>
+        <w:rFonts w:hint="default"/>
+      </w:rPr>
+    </w:lvl>
+    <w:lvl w:ilvl="1" w:tplc="04160019" w:tentative="1">
+      <w:start w:val="1"/>
+      <w:numFmt w:val="lowerLetter"/>
+      <w:lvlText w:val="%2."/>
+      <w:lvlJc w:val="left"/>
+      <w:pPr>
+        <w:ind w:left="1440" w:hanging="360"/>
+      </w:pPr>
+    </w:lvl>
+    <w:lvl w:ilvl="2" w:tplc="0416001B" w:tentative="1">
+      <w:start w:val="1"/>
+      <w:numFmt w:val="lowerRoman"/>
+      <w:lvlText w:val="%3."/>
+      <w:lvlJc w:val="right"/>
+      <w:pPr>
+        <w:ind w:left="2160" w:hanging="180"/>
+      </w:pPr>
+    </w:lvl>
+    <w:lvl w:ilvl="3" w:tplc="0416000F" w:tentative="1">
+      <w:start w:val="1"/>
+      <w:numFmt w:val="decimal"/>
+      <w:lvlText w:val="%4."/>
+      <w:lvlJc w:val="left"/>
+      <w:pPr>
+        <w:ind w:left="2880" w:hanging="360"/>
+      </w:pPr>
+    </w:lvl>
+    <w:lvl w:ilvl="4" w:tplc="04160019" w:tentative="1">
+      <w:start w:val="1"/>
+      <w:numFmt w:val="lowerLetter"/>
+      <w:lvlText w:val="%5."/>
+      <w:lvlJc w:val="left"/>
+      <w:pPr>
+        <w:ind w:left="3600" w:hanging="360"/>
+      </w:pPr>
+    </w:lvl>
+    <w:lvl w:ilvl="5" w:tplc="0416001B" w:tentative="1">
+      <w:start w:val="1"/>
+      <w:numFmt w:val="lowerRoman"/>
+      <w:lvlText w:val="%6."/>
+      <w:lvlJc w:val="right"/>
+      <w:pPr>
+        <w:ind w:left="4320" w:hanging="180"/>
+      </w:pPr>
+    </w:lvl>
+    <w:lvl w:ilvl="6" w:tplc="0416000F" w:tentative="1">
+      <w:start w:val="1"/>
+      <w:numFmt w:val="decimal"/>
+      <w:lvlText w:val="%7."/>
+      <w:lvlJc w:val="left"/>
+      <w:pPr>
+        <w:ind w:left="5040" w:hanging="360"/>
+      </w:pPr>
+    </w:lvl>
+    <w:lvl w:ilvl="7" w:tplc="04160019" w:tentative="1">
+      <w:start w:val="1"/>
+      <w:numFmt w:val="lowerLetter"/>
+      <w:lvlText w:val="%8."/>
+      <w:lvlJc w:val="left"/>
+      <w:pPr>
+        <w:ind w:left="5760" w:hanging="360"/>
+      </w:pPr>
+    </w:lvl>
+    <w:lvl w:ilvl="8" w:tplc="0416001B" w:tentative="1">
+      <w:start w:val="1"/>
+      <w:numFmt w:val="lowerRoman"/>
+      <w:lvlText w:val="%9."/>
+      <w:lvlJc w:val="right"/>
+      <w:pPr>
+        <w:ind w:left="6480" w:hanging="180"/>
+      </w:pPr>
+    </w:lvl>
+  </w:abstractNum>
+  <w:abstractNum w:abstractNumId="3" w15:restartNumberingAfterBreak="0">
     <w:nsid w:val="638C351E"/>
     <w:multiLevelType w:val="hybridMultilevel"/>
     <w:tmpl w:val="1F601398"/>
@@ -813,6 +1012,9 @@
     <w:abstractNumId w:val="1"/>
   </w:num>
   <w:num w:numId="3" w16cid:durableId="1135021614">
+    <w:abstractNumId w:val="3"/>
+  </w:num>
+  <w:num w:numId="4" w16cid:durableId="1829202502">
     <w:abstractNumId w:val="2"/>
   </w:num>
 </w:numbering>
@@ -1421,6 +1623,7 @@
   <w:style w:type="character" w:default="1" w:styleId="Fontepargpadro">
     <w:name w:val="Default Paragraph Font"/>
     <w:uiPriority w:val="1"/>
+    <w:semiHidden/>
     <w:unhideWhenUsed/>
   </w:style>
   <w:style w:type="table" w:default="1" w:styleId="Tabelanormal">

</xml_diff>

<commit_message>
Update: alterações na documentação do projeto
</commit_message>
<xml_diff>
--- a/doc/Roteiro-esquinadesampa.docx
+++ b/doc/Roteiro-esquinadesampa.docx
@@ -13,6 +13,14 @@
     <w:p>
       <w:pPr>
         <w:jc w:val="center"/>
+      </w:pPr>
+      <w:r>
+        <w:t>INTEGRANTES: CAMILA YUKARI JODAI, JOÃO VITOR ANDRADE DE MIRANDA E PEDRO HENRIQUE DOS SANTOS</w:t>
+      </w:r>
+    </w:p>
+    <w:p>
+      <w:pPr>
+        <w:jc w:val="center"/>
         <w:rPr>
           <w:sz w:val="36"/>
           <w:szCs w:val="36"/>
@@ -81,6 +89,9 @@
       </w:r>
     </w:p>
     <w:p>
+      <w:pPr>
+        <w:jc w:val="both"/>
+      </w:pPr>
       <w:r>
         <w:t xml:space="preserve">Cadastro de </w:t>
       </w:r>
@@ -89,11 +100,17 @@
       </w:r>
     </w:p>
     <w:p>
+      <w:pPr>
+        <w:jc w:val="both"/>
+      </w:pPr>
       <w:r>
         <w:t>Cadastro de usuários;</w:t>
       </w:r>
     </w:p>
     <w:p>
+      <w:pPr>
+        <w:jc w:val="both"/>
+      </w:pPr>
       <w:r>
         <w:t>Busca por bairro;</w:t>
       </w:r>
@@ -119,6 +136,7 @@
     </w:p>
     <w:p>
       <w:pPr>
+        <w:jc w:val="both"/>
         <w:rPr>
           <w:b/>
           <w:bCs/>
@@ -129,21 +147,33 @@
       </w:r>
     </w:p>
     <w:p>
+      <w:pPr>
+        <w:jc w:val="both"/>
+      </w:pPr>
       <w:r>
         <w:t>Campo de busca por bairro;</w:t>
       </w:r>
     </w:p>
     <w:p>
+      <w:pPr>
+        <w:jc w:val="both"/>
+      </w:pPr>
       <w:r>
         <w:t>Menu com outras páginas do site</w:t>
       </w:r>
     </w:p>
     <w:p>
+      <w:pPr>
+        <w:jc w:val="both"/>
+      </w:pPr>
       <w:r>
         <w:t>Carrossel com comidas que indexam ao tipo representante</w:t>
       </w:r>
     </w:p>
     <w:p>
+      <w:pPr>
+        <w:jc w:val="both"/>
+      </w:pPr>
       <w:r>
         <w:t xml:space="preserve">Lista com os lugares em destaques e uma </w:t>
       </w:r>
@@ -318,7 +348,39 @@
         <w:t>Arquitetura do Sistema:</w:t>
       </w:r>
     </w:p>
-    <w:p/>
+    <w:p>
+      <w:pPr>
+        <w:jc w:val="both"/>
+      </w:pPr>
+      <w:r>
+        <w:t>Ao acessar a página inicial, a rota de listagem exibe os restaurantes em destaque. Quando o usuário clica em um restaurante, a rota de detalhes é acionada, exibindo informações detalhadas sobre o estabelecimento selecionado.</w:t>
+      </w:r>
+    </w:p>
+    <w:p>
+      <w:pPr>
+        <w:jc w:val="both"/>
+      </w:pPr>
+      <w:r>
+        <w:lastRenderedPageBreak/>
+        <w:t>Além disso, é possível buscar restaurantes por bairro utilizando a caixa de pesquisa "buscar", que direciona para a rota correspondente à busca por bairro. Ao selecionar uma categoria de culinária, a rota de listagem por tipo de culinária é acionada.</w:t>
+      </w:r>
+    </w:p>
+    <w:p>
+      <w:pPr>
+        <w:jc w:val="both"/>
+      </w:pPr>
+      <w:r>
+        <w:t>Usuários também podem cadastrar seus próprios restaurantes através da rota de cadastro. Em cada restaurante detalhado, há uma seção de avaliações, onde é possível ler os comentários existentes e adicionar um novo feedback.</w:t>
+      </w:r>
+    </w:p>
+    <w:p>
+      <w:pPr>
+        <w:jc w:val="both"/>
+      </w:pPr>
+      <w:r>
+        <w:t>Por fim, para cadastrar um restaurante, o usuário precisa se autenticar na plataforma, utilizando a rota de login.</w:t>
+      </w:r>
+    </w:p>
     <w:p>
       <w:pPr>
         <w:rPr>
@@ -339,6 +401,9 @@
       </w:r>
     </w:p>
     <w:p>
+      <w:pPr>
+        <w:jc w:val="both"/>
+      </w:pPr>
       <w:r>
         <w:t>Os testes de usabilidade de usuário são feitos durante o desenvolvimento do código do front-</w:t>
       </w:r>
@@ -352,8 +417,10 @@
       </w:r>
     </w:p>
     <w:p>
-      <w:r>
-        <w:lastRenderedPageBreak/>
+      <w:pPr>
+        <w:jc w:val="both"/>
+      </w:pPr>
+      <w:r>
         <w:t>E claro</w:t>
       </w:r>
       <w:r>
@@ -364,6 +431,9 @@
       </w:r>
     </w:p>
     <w:p>
+      <w:pPr>
+        <w:jc w:val="both"/>
+      </w:pPr>
       <w:r>
         <w:t xml:space="preserve">Mantemos como prioridade a responsividade do projeto, podendo ser visto pela tela de computador ou de celular, como o usuário preferir. Portanto, </w:t>
       </w:r>
@@ -461,7 +531,19 @@
         <w:t>, a</w:t>
       </w:r>
       <w:r>
-        <w:t>tualizando o GitHub do projeto frequentemente. Já o backup do servidor (juntamente ao banco) é realizado a cada duas semanas de desenvolvimento do projeto.</w:t>
+        <w:t xml:space="preserve">tualizando o GitHub do projeto frequentemente. Já o backup do servidor (juntamente ao banco) é realizado </w:t>
+      </w:r>
+      <w:r>
+        <w:t>semanalmente</w:t>
+      </w:r>
+      <w:r>
+        <w:t xml:space="preserve"> </w:t>
+      </w:r>
+      <w:r>
+        <w:t>ao decorrer do</w:t>
+      </w:r>
+      <w:r>
+        <w:t xml:space="preserve"> desenvolvimento do projeto.</w:t>
       </w:r>
     </w:p>
     <w:p>
@@ -483,8 +565,8 @@
         </w:rPr>
         <w:lastRenderedPageBreak/>
         <w:drawing>
-          <wp:inline distT="0" distB="0" distL="0" distR="0" wp14:anchorId="3F99563E" wp14:editId="378D2547">
-            <wp:extent cx="5400040" cy="3893185"/>
+          <wp:inline distT="0" distB="0" distL="0" distR="0" wp14:anchorId="3F99563E" wp14:editId="06754C09">
+            <wp:extent cx="5419725" cy="3907376"/>
             <wp:effectExtent l="0" t="0" r="0" b="0"/>
             <wp:docPr id="1179327805" name="Imagem 2" descr="Diagrama&#10;&#10;Descrição gerada automaticamente com confiança baixa"/>
             <wp:cNvGraphicFramePr>
@@ -512,7 +594,7 @@
                   <pic:spPr>
                     <a:xfrm>
                       <a:off x="0" y="0"/>
-                      <a:ext cx="5400040" cy="3893185"/>
+                      <a:ext cx="5445614" cy="3926041"/>
                     </a:xfrm>
                     <a:prstGeom prst="rect">
                       <a:avLst/>
@@ -545,6 +627,9 @@
       </w:r>
     </w:p>
     <w:p>
+      <w:pPr>
+        <w:jc w:val="both"/>
+      </w:pPr>
       <w:r>
         <w:t>No nosso projeto, o foco sempre foi nas pessoas. Cada decisão de design que tomamos tem o objetivo de garantir que tudo seja intuitivo, acessível e agradável para quem vai usar, seja no celular ou no computador. Sabemos que os usuários acessam nossos produtos em uma variedade de dispositivos, então a responsividade é essencial</w:t>
       </w:r>
@@ -553,6 +638,9 @@
       </w:r>
     </w:p>
     <w:p>
+      <w:pPr>
+        <w:jc w:val="both"/>
+      </w:pPr>
       <w:r>
         <w:t>Usamos tons que conectam as pessoas com a identidade de São Paulo e, ao mesmo tempo, criam uma interface visualmente agradável. O Marrom Escuro (#4B3621), por exemplo, foi escolhido para destacar elementos-chave como o nome "Sampa" e alguns detalhes da silhueta da cidade</w:t>
       </w:r>
@@ -561,6 +649,9 @@
       </w:r>
     </w:p>
     <w:p>
+      <w:pPr>
+        <w:jc w:val="both"/>
+      </w:pPr>
       <w:r>
         <w:t>O Bege Claro (#F5F5DC) entra como a cor de fundo, trazendo leveza e equilíbrio</w:t>
       </w:r>
@@ -572,6 +663,9 @@
       </w:r>
     </w:p>
     <w:p>
+      <w:pPr>
+        <w:jc w:val="both"/>
+      </w:pPr>
       <w:r>
         <w:t>Para substituir o vermelho tradicional, optamos pelo Marrom Avermelhado (#A0522D). Essa cor traz uma vibração mais terrosa e moderna, mantendo a energia do design, mas de forma mais sofisticada e natural</w:t>
       </w:r>
@@ -580,6 +674,9 @@
       </w:r>
     </w:p>
     <w:p>
+      <w:pPr>
+        <w:jc w:val="both"/>
+      </w:pPr>
       <w:r>
         <w:lastRenderedPageBreak/>
         <w:t>Por fim, o Branco Amarelado (#FFFAF0) adiciona um toque de calor ao design. Ele é usado em detalhes ou como fundo secundário, criando uma atmosfera mais aconchegante e convidativa.</w:t>
@@ -635,6 +732,254 @@
         </w:drawing>
       </w:r>
     </w:p>
+    <w:p>
+      <w:pPr>
+        <w:jc w:val="both"/>
+        <w:rPr>
+          <w:sz w:val="32"/>
+          <w:szCs w:val="32"/>
+        </w:rPr>
+      </w:pPr>
+      <w:r>
+        <w:rPr>
+          <w:sz w:val="32"/>
+          <w:szCs w:val="32"/>
+          <w:highlight w:val="lightGray"/>
+        </w:rPr>
+        <w:t>Funcionamento das rotas:</w:t>
+      </w:r>
+    </w:p>
+    <w:p>
+      <w:pPr>
+        <w:pStyle w:val="PargrafodaLista"/>
+        <w:numPr>
+          <w:ilvl w:val="0"/>
+          <w:numId w:val="5"/>
+        </w:numPr>
+        <w:jc w:val="both"/>
+      </w:pPr>
+      <w:r>
+        <w:rPr>
+          <w:noProof/>
+        </w:rPr>
+        <w:drawing>
+          <wp:anchor distT="0" distB="0" distL="114300" distR="114300" simplePos="0" relativeHeight="251658240" behindDoc="0" locked="0" layoutInCell="1" allowOverlap="1" wp14:anchorId="376F8F8C" wp14:editId="7DDFA300">
+            <wp:simplePos x="0" y="0"/>
+            <wp:positionH relativeFrom="margin">
+              <wp:posOffset>3505200</wp:posOffset>
+            </wp:positionH>
+            <wp:positionV relativeFrom="paragraph">
+              <wp:posOffset>18415</wp:posOffset>
+            </wp:positionV>
+            <wp:extent cx="2314575" cy="2781300"/>
+            <wp:effectExtent l="0" t="0" r="9525" b="0"/>
+            <wp:wrapSquare wrapText="bothSides"/>
+            <wp:docPr id="1421855554" name="Imagem 1" descr="Interface gráfica do usuário, Texto, Aplicativo&#10;&#10;Descrição gerada automaticamente"/>
+            <wp:cNvGraphicFramePr>
+              <a:graphicFrameLocks xmlns:a="http://schemas.openxmlformats.org/drawingml/2006/main" noChangeAspect="1"/>
+            </wp:cNvGraphicFramePr>
+            <a:graphic xmlns:a="http://schemas.openxmlformats.org/drawingml/2006/main">
+              <a:graphicData uri="http://schemas.openxmlformats.org/drawingml/2006/picture">
+                <pic:pic xmlns:pic="http://schemas.openxmlformats.org/drawingml/2006/picture">
+                  <pic:nvPicPr>
+                    <pic:cNvPr id="1421855554" name="Imagem 1" descr="Interface gráfica do usuário, Texto, Aplicativo&#10;&#10;Descrição gerada automaticamente"/>
+                    <pic:cNvPicPr/>
+                  </pic:nvPicPr>
+                  <pic:blipFill>
+                    <a:blip r:embed="rId8">
+                      <a:extLst>
+                        <a:ext uri="{28A0092B-C50C-407E-A947-70E740481C1C}">
+                          <a14:useLocalDpi xmlns:a14="http://schemas.microsoft.com/office/drawing/2010/main" val="0"/>
+                        </a:ext>
+                      </a:extLst>
+                    </a:blip>
+                    <a:stretch>
+                      <a:fillRect/>
+                    </a:stretch>
+                  </pic:blipFill>
+                  <pic:spPr>
+                    <a:xfrm>
+                      <a:off x="0" y="0"/>
+                      <a:ext cx="2314575" cy="2781300"/>
+                    </a:xfrm>
+                    <a:prstGeom prst="rect">
+                      <a:avLst/>
+                    </a:prstGeom>
+                  </pic:spPr>
+                </pic:pic>
+              </a:graphicData>
+            </a:graphic>
+          </wp:anchor>
+        </w:drawing>
+      </w:r>
+      <w:r>
+        <w:t>Feedback (feedback.js):</w:t>
+      </w:r>
+    </w:p>
+    <w:p>
+      <w:pPr>
+        <w:jc w:val="both"/>
+      </w:pPr>
+      <w:r>
+        <w:t>POST: Cadastra a opinião do usuário sobre um restaurante.</w:t>
+      </w:r>
+    </w:p>
+    <w:p>
+      <w:pPr>
+        <w:jc w:val="both"/>
+      </w:pPr>
+      <w:r>
+        <w:t>GET: Retorna a média das avaliações de um restaurante.</w:t>
+      </w:r>
+    </w:p>
+    <w:p>
+      <w:pPr>
+        <w:pStyle w:val="PargrafodaLista"/>
+        <w:numPr>
+          <w:ilvl w:val="0"/>
+          <w:numId w:val="5"/>
+        </w:numPr>
+        <w:jc w:val="both"/>
+      </w:pPr>
+      <w:r>
+        <w:t>Login (login.js):</w:t>
+      </w:r>
+    </w:p>
+    <w:p>
+      <w:pPr>
+        <w:jc w:val="both"/>
+      </w:pPr>
+      <w:r>
+        <w:t>POST: Autentica o usuário e gera um token (login).</w:t>
+      </w:r>
+    </w:p>
+    <w:p>
+      <w:pPr>
+        <w:jc w:val="both"/>
+      </w:pPr>
+      <w:r>
+        <w:t>POST: Cadastra um novo usuário no sistema.</w:t>
+      </w:r>
+    </w:p>
+    <w:p>
+      <w:pPr>
+        <w:pStyle w:val="PargrafodaLista"/>
+        <w:numPr>
+          <w:ilvl w:val="0"/>
+          <w:numId w:val="5"/>
+        </w:numPr>
+        <w:jc w:val="both"/>
+      </w:pPr>
+      <w:r>
+        <w:t>Restaurante (restaurante.js):</w:t>
+      </w:r>
+    </w:p>
+    <w:p>
+      <w:pPr>
+        <w:jc w:val="both"/>
+      </w:pPr>
+      <w:r>
+        <w:t>POST: Cadastra novos restaurantes.</w:t>
+      </w:r>
+    </w:p>
+    <w:p>
+      <w:pPr>
+        <w:jc w:val="both"/>
+      </w:pPr>
+      <w:r>
+        <w:t>GET: Lista todos os restaurantes.</w:t>
+      </w:r>
+    </w:p>
+    <w:p>
+      <w:pPr>
+        <w:jc w:val="both"/>
+      </w:pPr>
+      <w:r>
+        <w:t>GET: Exibe os detalhes de um restaurante específico.</w:t>
+      </w:r>
+    </w:p>
+    <w:p>
+      <w:pPr>
+        <w:jc w:val="both"/>
+      </w:pPr>
+      <w:r>
+        <w:t>GET: Pesquisa restaurantes por bairro.</w:t>
+      </w:r>
+    </w:p>
+    <w:p>
+      <w:pPr>
+        <w:jc w:val="both"/>
+        <w:rPr>
+          <w:sz w:val="32"/>
+          <w:szCs w:val="32"/>
+        </w:rPr>
+      </w:pPr>
+      <w:r>
+        <w:rPr>
+          <w:sz w:val="32"/>
+          <w:szCs w:val="32"/>
+          <w:highlight w:val="lightGray"/>
+        </w:rPr>
+        <w:t>Fluxo de dados:</w:t>
+      </w:r>
+    </w:p>
+    <w:p>
+      <w:pPr>
+        <w:jc w:val="both"/>
+        <w:rPr>
+          <w:color w:val="FF0000"/>
+        </w:rPr>
+      </w:pPr>
+      <w:r>
+        <w:rPr>
+          <w:noProof/>
+          <w:color w:val="FF0000"/>
+        </w:rPr>
+        <w:lastRenderedPageBreak/>
+        <w:drawing>
+          <wp:inline distT="0" distB="0" distL="0" distR="0" wp14:anchorId="66C838E6" wp14:editId="7228F72A">
+            <wp:extent cx="5400040" cy="4050030"/>
+            <wp:effectExtent l="0" t="0" r="0" b="7620"/>
+            <wp:docPr id="668406134" name="Imagem 2" descr="Diagrama&#10;&#10;Descrição gerada automaticamente"/>
+            <wp:cNvGraphicFramePr>
+              <a:graphicFrameLocks xmlns:a="http://schemas.openxmlformats.org/drawingml/2006/main" noChangeAspect="1"/>
+            </wp:cNvGraphicFramePr>
+            <a:graphic xmlns:a="http://schemas.openxmlformats.org/drawingml/2006/main">
+              <a:graphicData uri="http://schemas.openxmlformats.org/drawingml/2006/picture">
+                <pic:pic xmlns:pic="http://schemas.openxmlformats.org/drawingml/2006/picture">
+                  <pic:nvPicPr>
+                    <pic:cNvPr id="668406134" name="Imagem 2" descr="Diagrama&#10;&#10;Descrição gerada automaticamente"/>
+                    <pic:cNvPicPr/>
+                  </pic:nvPicPr>
+                  <pic:blipFill>
+                    <a:blip r:embed="rId9">
+                      <a:extLst>
+                        <a:ext uri="{28A0092B-C50C-407E-A947-70E740481C1C}">
+                          <a14:useLocalDpi xmlns:a14="http://schemas.microsoft.com/office/drawing/2010/main" val="0"/>
+                        </a:ext>
+                      </a:extLst>
+                    </a:blip>
+                    <a:stretch>
+                      <a:fillRect/>
+                    </a:stretch>
+                  </pic:blipFill>
+                  <pic:spPr>
+                    <a:xfrm>
+                      <a:off x="0" y="0"/>
+                      <a:ext cx="5400040" cy="4050030"/>
+                    </a:xfrm>
+                    <a:prstGeom prst="rect">
+                      <a:avLst/>
+                    </a:prstGeom>
+                  </pic:spPr>
+                </pic:pic>
+              </a:graphicData>
+            </a:graphic>
+          </wp:inline>
+        </w:drawing>
+      </w:r>
+    </w:p>
+    <w:p/>
     <w:sectPr>
       <w:pgSz w:w="11906" w:h="16838"/>
       <w:pgMar w:top="1417" w:right="1701" w:bottom="1417" w:left="1701" w:header="708" w:footer="708" w:gutter="0"/>
@@ -648,6 +993,119 @@
 <file path=word/numbering.xml><?xml version="1.0" encoding="utf-8"?>
 <w:numbering xmlns:wpc="http://schemas.microsoft.com/office/word/2010/wordprocessingCanvas" xmlns:cx="http://schemas.microsoft.com/office/drawing/2014/chartex" xmlns:cx1="http://schemas.microsoft.com/office/drawing/2015/9/8/chartex" xmlns:cx2="http://schemas.microsoft.com/office/drawing/2015/10/21/chartex" xmlns:cx3="http://schemas.microsoft.com/office/drawing/2016/5/9/chartex" xmlns:cx4="http://schemas.microsoft.com/office/drawing/2016/5/10/chartex" xmlns:cx5="http://schemas.microsoft.com/office/drawing/2016/5/11/chartex" xmlns:cx6="http://schemas.microsoft.com/office/drawing/2016/5/12/chartex" xmlns:cx7="http://schemas.microsoft.com/office/drawing/2016/5/13/chartex" xmlns:cx8="http://schemas.microsoft.com/office/drawing/2016/5/14/chartex" xmlns:mc="http://schemas.openxmlformats.org/markup-compatibility/2006" xmlns:aink="http://schemas.microsoft.com/office/drawing/2016/ink" xmlns:am3d="http://schemas.microsoft.com/office/drawing/2017/model3d" xmlns:o="urn:schemas-microsoft-com:office:office" xmlns:oel="http://schemas.microsoft.com/office/2019/extlst" xmlns:r="http://schemas.openxmlformats.org/officeDocument/2006/relationships" xmlns:m="http://schemas.openxmlformats.org/officeDocument/2006/math" xmlns:v="urn:schemas-microsoft-com:vml" xmlns:wp14="http://schemas.microsoft.com/office/word/2010/wordprocessingDrawing" xmlns:wp="http://schemas.openxmlformats.org/drawingml/2006/wordprocessingDrawing" xmlns:w10="urn:schemas-microsoft-com:office:word" xmlns:w="http://schemas.openxmlformats.org/wordprocessingml/2006/main" xmlns:w14="http://schemas.microsoft.com/office/word/2010/wordml" xmlns:w15="http://schemas.microsoft.com/office/word/2012/wordml" xmlns:w16cex="http://schemas.microsoft.com/office/word/2018/wordml/cex" xmlns:w16cid="http://schemas.microsoft.com/office/word/2016/wordml/cid" xmlns:w16="http://schemas.microsoft.com/office/word/2018/wordml" xmlns:w16du="http://schemas.microsoft.com/office/word/2023/wordml/word16du" xmlns:w16sdtdh="http://schemas.microsoft.com/office/word/2020/wordml/sdtdatahash" xmlns:w16se="http://schemas.microsoft.com/office/word/2015/wordml/symex" xmlns:wpg="http://schemas.microsoft.com/office/word/2010/wordprocessingGroup" xmlns:wpi="http://schemas.microsoft.com/office/word/2010/wordprocessingInk" xmlns:wne="http://schemas.microsoft.com/office/word/2006/wordml" xmlns:wps="http://schemas.microsoft.com/office/word/2010/wordprocessingShape" mc:Ignorable="w14 w15 w16se w16cid w16 w16cex w16sdtdh w16du wp14">
   <w:abstractNum w:abstractNumId="0" w15:restartNumberingAfterBreak="0">
+    <w:nsid w:val="026F7A3E"/>
+    <w:multiLevelType w:val="hybridMultilevel"/>
+    <w:tmpl w:val="FC12F7F0"/>
+    <w:lvl w:ilvl="0" w:tplc="04160001">
+      <w:start w:val="1"/>
+      <w:numFmt w:val="bullet"/>
+      <w:lvlText w:val=""/>
+      <w:lvlJc w:val="left"/>
+      <w:pPr>
+        <w:ind w:left="720" w:hanging="360"/>
+      </w:pPr>
+      <w:rPr>
+        <w:rFonts w:ascii="Symbol" w:hAnsi="Symbol" w:hint="default"/>
+      </w:rPr>
+    </w:lvl>
+    <w:lvl w:ilvl="1" w:tplc="04160003" w:tentative="1">
+      <w:start w:val="1"/>
+      <w:numFmt w:val="bullet"/>
+      <w:lvlText w:val="o"/>
+      <w:lvlJc w:val="left"/>
+      <w:pPr>
+        <w:ind w:left="1440" w:hanging="360"/>
+      </w:pPr>
+      <w:rPr>
+        <w:rFonts w:ascii="Courier New" w:hAnsi="Courier New" w:cs="Courier New" w:hint="default"/>
+      </w:rPr>
+    </w:lvl>
+    <w:lvl w:ilvl="2" w:tplc="04160005" w:tentative="1">
+      <w:start w:val="1"/>
+      <w:numFmt w:val="bullet"/>
+      <w:lvlText w:val=""/>
+      <w:lvlJc w:val="left"/>
+      <w:pPr>
+        <w:ind w:left="2160" w:hanging="360"/>
+      </w:pPr>
+      <w:rPr>
+        <w:rFonts w:ascii="Wingdings" w:hAnsi="Wingdings" w:hint="default"/>
+      </w:rPr>
+    </w:lvl>
+    <w:lvl w:ilvl="3" w:tplc="04160001" w:tentative="1">
+      <w:start w:val="1"/>
+      <w:numFmt w:val="bullet"/>
+      <w:lvlText w:val=""/>
+      <w:lvlJc w:val="left"/>
+      <w:pPr>
+        <w:ind w:left="2880" w:hanging="360"/>
+      </w:pPr>
+      <w:rPr>
+        <w:rFonts w:ascii="Symbol" w:hAnsi="Symbol" w:hint="default"/>
+      </w:rPr>
+    </w:lvl>
+    <w:lvl w:ilvl="4" w:tplc="04160003" w:tentative="1">
+      <w:start w:val="1"/>
+      <w:numFmt w:val="bullet"/>
+      <w:lvlText w:val="o"/>
+      <w:lvlJc w:val="left"/>
+      <w:pPr>
+        <w:ind w:left="3600" w:hanging="360"/>
+      </w:pPr>
+      <w:rPr>
+        <w:rFonts w:ascii="Courier New" w:hAnsi="Courier New" w:cs="Courier New" w:hint="default"/>
+      </w:rPr>
+    </w:lvl>
+    <w:lvl w:ilvl="5" w:tplc="04160005" w:tentative="1">
+      <w:start w:val="1"/>
+      <w:numFmt w:val="bullet"/>
+      <w:lvlText w:val=""/>
+      <w:lvlJc w:val="left"/>
+      <w:pPr>
+        <w:ind w:left="4320" w:hanging="360"/>
+      </w:pPr>
+      <w:rPr>
+        <w:rFonts w:ascii="Wingdings" w:hAnsi="Wingdings" w:hint="default"/>
+      </w:rPr>
+    </w:lvl>
+    <w:lvl w:ilvl="6" w:tplc="04160001" w:tentative="1">
+      <w:start w:val="1"/>
+      <w:numFmt w:val="bullet"/>
+      <w:lvlText w:val=""/>
+      <w:lvlJc w:val="left"/>
+      <w:pPr>
+        <w:ind w:left="5040" w:hanging="360"/>
+      </w:pPr>
+      <w:rPr>
+        <w:rFonts w:ascii="Symbol" w:hAnsi="Symbol" w:hint="default"/>
+      </w:rPr>
+    </w:lvl>
+    <w:lvl w:ilvl="7" w:tplc="04160003" w:tentative="1">
+      <w:start w:val="1"/>
+      <w:numFmt w:val="bullet"/>
+      <w:lvlText w:val="o"/>
+      <w:lvlJc w:val="left"/>
+      <w:pPr>
+        <w:ind w:left="5760" w:hanging="360"/>
+      </w:pPr>
+      <w:rPr>
+        <w:rFonts w:ascii="Courier New" w:hAnsi="Courier New" w:cs="Courier New" w:hint="default"/>
+      </w:rPr>
+    </w:lvl>
+    <w:lvl w:ilvl="8" w:tplc="04160005" w:tentative="1">
+      <w:start w:val="1"/>
+      <w:numFmt w:val="bullet"/>
+      <w:lvlText w:val=""/>
+      <w:lvlJc w:val="left"/>
+      <w:pPr>
+        <w:ind w:left="6480" w:hanging="360"/>
+      </w:pPr>
+      <w:rPr>
+        <w:rFonts w:ascii="Wingdings" w:hAnsi="Wingdings" w:hint="default"/>
+      </w:rPr>
+    </w:lvl>
+  </w:abstractNum>
+  <w:abstractNum w:abstractNumId="1" w15:restartNumberingAfterBreak="0">
     <w:nsid w:val="3D8F6191"/>
     <w:multiLevelType w:val="hybridMultilevel"/>
     <w:tmpl w:val="984868CC"/>
@@ -736,7 +1194,7 @@
       </w:pPr>
     </w:lvl>
   </w:abstractNum>
-  <w:abstractNum w:abstractNumId="1" w15:restartNumberingAfterBreak="0">
+  <w:abstractNum w:abstractNumId="2" w15:restartNumberingAfterBreak="0">
     <w:nsid w:val="47776254"/>
     <w:multiLevelType w:val="hybridMultilevel"/>
     <w:tmpl w:val="4F1EBE70"/>
@@ -825,7 +1283,7 @@
       </w:pPr>
     </w:lvl>
   </w:abstractNum>
-  <w:abstractNum w:abstractNumId="2" w15:restartNumberingAfterBreak="0">
+  <w:abstractNum w:abstractNumId="3" w15:restartNumberingAfterBreak="0">
     <w:nsid w:val="5B4832CD"/>
     <w:multiLevelType w:val="hybridMultilevel"/>
     <w:tmpl w:val="7B38A2A2"/>
@@ -914,7 +1372,7 @@
       </w:pPr>
     </w:lvl>
   </w:abstractNum>
-  <w:abstractNum w:abstractNumId="3" w15:restartNumberingAfterBreak="0">
+  <w:abstractNum w:abstractNumId="4" w15:restartNumberingAfterBreak="0">
     <w:nsid w:val="638C351E"/>
     <w:multiLevelType w:val="hybridMultilevel"/>
     <w:tmpl w:val="1F601398"/>
@@ -1006,16 +1464,19 @@
     </w:lvl>
   </w:abstractNum>
   <w:num w:numId="1" w16cid:durableId="1376396151">
-    <w:abstractNumId w:val="0"/>
+    <w:abstractNumId w:val="1"/>
   </w:num>
   <w:num w:numId="2" w16cid:durableId="1733965968">
-    <w:abstractNumId w:val="1"/>
+    <w:abstractNumId w:val="2"/>
   </w:num>
   <w:num w:numId="3" w16cid:durableId="1135021614">
+    <w:abstractNumId w:val="4"/>
+  </w:num>
+  <w:num w:numId="4" w16cid:durableId="1829202502">
     <w:abstractNumId w:val="3"/>
   </w:num>
-  <w:num w:numId="4" w16cid:durableId="1829202502">
-    <w:abstractNumId w:val="2"/>
+  <w:num w:numId="5" w16cid:durableId="1998530462">
+    <w:abstractNumId w:val="0"/>
   </w:num>
 </w:numbering>
 </file>
@@ -1623,7 +2084,6 @@
   <w:style w:type="character" w:default="1" w:styleId="Fontepargpadro">
     <w:name w:val="Default Paragraph Font"/>
     <w:uiPriority w:val="1"/>
-    <w:semiHidden/>
     <w:unhideWhenUsed/>
   </w:style>
   <w:style w:type="table" w:default="1" w:styleId="Tabelanormal">

</xml_diff>

<commit_message>
Alterações na documentação do projeto e redirecionamnto correto na página sobre
</commit_message>
<xml_diff>
--- a/doc/Roteiro-esquinadesampa.docx
+++ b/doc/Roteiro-esquinadesampa.docx
@@ -282,7 +282,65 @@
         <w:t>banco de dados no Excel: 1 dia / término 28/08/2024</w:t>
       </w:r>
     </w:p>
-    <w:p/>
+    <w:p>
+      <w:r>
+        <w:t>Desenvolvimento do banco de dados: 1 dia / término 02/09/2024</w:t>
+      </w:r>
+    </w:p>
+    <w:p>
+      <w:r>
+        <w:t xml:space="preserve">Desenvolvimento do protótipo: 2 dias / término </w:t>
+      </w:r>
+      <w:r>
+        <w:t>08</w:t>
+      </w:r>
+      <w:r>
+        <w:t>/09/2024</w:t>
+      </w:r>
+    </w:p>
+    <w:p>
+      <w:r>
+        <w:t>Desenvolvimento do front-</w:t>
+      </w:r>
+      <w:proofErr w:type="spellStart"/>
+      <w:r>
+        <w:t>end</w:t>
+      </w:r>
+      <w:proofErr w:type="spellEnd"/>
+      <w:r>
+        <w:t xml:space="preserve">:  10 dias / </w:t>
+      </w:r>
+      <w:r>
+        <w:t xml:space="preserve">término </w:t>
+      </w:r>
+      <w:r>
+        <w:t>18/09/2024</w:t>
+      </w:r>
+    </w:p>
+    <w:p>
+      <w:r>
+        <w:t xml:space="preserve">Desenvolvimento do </w:t>
+      </w:r>
+      <w:proofErr w:type="spellStart"/>
+      <w:r>
+        <w:t>back-end</w:t>
+      </w:r>
+      <w:proofErr w:type="spellEnd"/>
+      <w:r>
+        <w:t xml:space="preserve">: 14 dias / </w:t>
+      </w:r>
+      <w:r>
+        <w:t xml:space="preserve">término </w:t>
+      </w:r>
+      <w:r>
+        <w:t>20/02/2024</w:t>
+      </w:r>
+    </w:p>
+    <w:p>
+      <w:r>
+        <w:t>Documentação final: 5 dias / término 26/09/2024</w:t>
+      </w:r>
+    </w:p>
     <w:p>
       <w:pPr>
         <w:jc w:val="center"/>
@@ -361,7 +419,6 @@
         <w:jc w:val="both"/>
       </w:pPr>
       <w:r>
-        <w:lastRenderedPageBreak/>
         <w:t>Além disso, é possível buscar restaurantes por bairro utilizando a caixa de pesquisa "buscar", que direciona para a rota correspondente à busca por bairro. Ao selecionar uma categoria de culinária, a rota de listagem por tipo de culinária é acionada.</w:t>
       </w:r>
     </w:p>
@@ -474,7 +531,7 @@
                     <pic:cNvPicPr/>
                   </pic:nvPicPr>
                   <pic:blipFill>
-                    <a:blip r:embed="rId5" cstate="print">
+                    <a:blip r:embed="rId6" cstate="print">
                       <a:extLst>
                         <a:ext uri="{28A0092B-C50C-407E-A947-70E740481C1C}">
                           <a14:useLocalDpi xmlns:a14="http://schemas.microsoft.com/office/drawing/2010/main" val="0"/>
@@ -510,6 +567,50 @@
           <w:szCs w:val="32"/>
         </w:rPr>
       </w:pPr>
+      <w:hyperlink r:id="rId7" w:history="1">
+        <w:r>
+          <w:rPr>
+            <w:rStyle w:val="Hyperlink"/>
+            <w:b/>
+            <w:bCs/>
+            <w:sz w:val="32"/>
+            <w:szCs w:val="32"/>
+          </w:rPr>
+          <w:t xml:space="preserve">Link do </w:t>
+        </w:r>
+        <w:proofErr w:type="spellStart"/>
+        <w:r>
+          <w:rPr>
+            <w:rStyle w:val="Hyperlink"/>
+            <w:b/>
+            <w:bCs/>
+            <w:sz w:val="32"/>
+            <w:szCs w:val="32"/>
+          </w:rPr>
+          <w:t>Figma</w:t>
+        </w:r>
+        <w:proofErr w:type="spellEnd"/>
+        <w:r>
+          <w:rPr>
+            <w:rStyle w:val="Hyperlink"/>
+            <w:b/>
+            <w:bCs/>
+            <w:sz w:val="32"/>
+            <w:szCs w:val="32"/>
+          </w:rPr>
+          <w:t xml:space="preserve"> para melhor visualização</w:t>
+        </w:r>
+      </w:hyperlink>
+    </w:p>
+    <w:p>
+      <w:pPr>
+        <w:rPr>
+          <w:b/>
+          <w:bCs/>
+          <w:sz w:val="32"/>
+          <w:szCs w:val="32"/>
+        </w:rPr>
+      </w:pPr>
       <w:r>
         <w:rPr>
           <w:b/>
@@ -563,7 +664,6 @@
           <w:sz w:val="32"/>
           <w:szCs w:val="32"/>
         </w:rPr>
-        <w:lastRenderedPageBreak/>
         <w:drawing>
           <wp:inline distT="0" distB="0" distL="0" distR="0" wp14:anchorId="3F99563E" wp14:editId="06754C09">
             <wp:extent cx="5419725" cy="3907376"/>
@@ -580,7 +680,7 @@
                     <pic:cNvPicPr/>
                   </pic:nvPicPr>
                   <pic:blipFill>
-                    <a:blip r:embed="rId6">
+                    <a:blip r:embed="rId8">
                       <a:extLst>
                         <a:ext uri="{28A0092B-C50C-407E-A947-70E740481C1C}">
                           <a14:useLocalDpi xmlns:a14="http://schemas.microsoft.com/office/drawing/2010/main" val="0"/>
@@ -659,7 +759,11 @@
         <w:t xml:space="preserve">. </w:t>
       </w:r>
       <w:r>
-        <w:t>Para adicionar um pouco de profundidade, usamos o Marrom Médio (#8B5E3C) em sombras e detalhes, criando um contraste sutil e elegante, sem sobrecarregar a visualização.</w:t>
+        <w:t xml:space="preserve">Para adicionar um pouco de profundidade, usamos o Marrom Médio (#8B5E3C) em </w:t>
+      </w:r>
+      <w:r>
+        <w:lastRenderedPageBreak/>
+        <w:t>sombras e detalhes, criando um contraste sutil e elegante, sem sobrecarregar a visualização.</w:t>
       </w:r>
     </w:p>
     <w:p>
@@ -678,7 +782,6 @@
         <w:jc w:val="both"/>
       </w:pPr>
       <w:r>
-        <w:lastRenderedPageBreak/>
         <w:t>Por fim, o Branco Amarelado (#FFFAF0) adiciona um toque de calor ao design. Ele é usado em detalhes ou como fundo secundário, criando uma atmosfera mais aconchegante e convidativa.</w:t>
       </w:r>
     </w:p>
@@ -711,7 +814,7 @@
                     <pic:cNvPicPr/>
                   </pic:nvPicPr>
                   <pic:blipFill>
-                    <a:blip r:embed="rId7"/>
+                    <a:blip r:embed="rId9"/>
                     <a:stretch>
                       <a:fillRect/>
                     </a:stretch>
@@ -786,7 +889,7 @@
                     <pic:cNvPicPr/>
                   </pic:nvPicPr>
                   <pic:blipFill>
-                    <a:blip r:embed="rId8">
+                    <a:blip r:embed="rId10">
                       <a:extLst>
                         <a:ext uri="{28A0092B-C50C-407E-A947-70E740481C1C}">
                           <a14:useLocalDpi xmlns:a14="http://schemas.microsoft.com/office/drawing/2010/main" val="0"/>
@@ -895,6 +998,7 @@
         <w:jc w:val="both"/>
       </w:pPr>
       <w:r>
+        <w:lastRenderedPageBreak/>
         <w:t>GET: Exibe os detalhes de um restaurante específico.</w:t>
       </w:r>
     </w:p>
@@ -935,7 +1039,6 @@
           <w:noProof/>
           <w:color w:val="FF0000"/>
         </w:rPr>
-        <w:lastRenderedPageBreak/>
         <w:drawing>
           <wp:inline distT="0" distB="0" distL="0" distR="0" wp14:anchorId="66C838E6" wp14:editId="7228F72A">
             <wp:extent cx="5400040" cy="4050030"/>
@@ -952,7 +1055,7 @@
                     <pic:cNvPicPr/>
                   </pic:nvPicPr>
                   <pic:blipFill>
-                    <a:blip r:embed="rId9">
+                    <a:blip r:embed="rId11">
                       <a:extLst>
                         <a:ext uri="{28A0092B-C50C-407E-A947-70E740481C1C}">
                           <a14:useLocalDpi xmlns:a14="http://schemas.microsoft.com/office/drawing/2010/main" val="0"/>
@@ -2084,6 +2187,7 @@
   <w:style w:type="character" w:default="1" w:styleId="Fontepargpadro">
     <w:name w:val="Default Paragraph Font"/>
     <w:uiPriority w:val="1"/>
+    <w:semiHidden/>
     <w:unhideWhenUsed/>
   </w:style>
   <w:style w:type="table" w:default="1" w:styleId="Tabelanormal">
@@ -2395,6 +2499,29 @@
       <w:smallCaps/>
       <w:color w:val="0F4761" w:themeColor="accent1" w:themeShade="BF"/>
       <w:spacing w:val="5"/>
+    </w:rPr>
+  </w:style>
+  <w:style w:type="character" w:styleId="Hyperlink">
+    <w:name w:val="Hyperlink"/>
+    <w:basedOn w:val="Fontepargpadro"/>
+    <w:uiPriority w:val="99"/>
+    <w:unhideWhenUsed/>
+    <w:rsid w:val="00DF47A0"/>
+    <w:rPr>
+      <w:color w:val="467886" w:themeColor="hyperlink"/>
+      <w:u w:val="single"/>
+    </w:rPr>
+  </w:style>
+  <w:style w:type="character" w:styleId="MenoPendente">
+    <w:name w:val="Unresolved Mention"/>
+    <w:basedOn w:val="Fontepargpadro"/>
+    <w:uiPriority w:val="99"/>
+    <w:semiHidden/>
+    <w:unhideWhenUsed/>
+    <w:rsid w:val="00DF47A0"/>
+    <w:rPr>
+      <w:color w:val="605E5C"/>
+      <w:shd w:val="clear" w:color="auto" w:fill="E1DFDD"/>
     </w:rPr>
   </w:style>
 </w:styles>
@@ -2693,4 +2820,16 @@
     </a:ext>
   </a:extLst>
 </a:theme>
+</file>
+
+<file path=customXml/item1.xml><?xml version="1.0" encoding="utf-8"?>
+<b:Sources xmlns:b="http://schemas.openxmlformats.org/officeDocument/2006/bibliography" xmlns="http://schemas.openxmlformats.org/officeDocument/2006/bibliography" SelectedStyle="\APASixthEditionOfficeOnline.xsl" StyleName="APA" Version="6"/>
+</file>
+
+<file path=customXml/itemProps1.xml><?xml version="1.0" encoding="utf-8"?>
+<ds:datastoreItem xmlns:ds="http://schemas.openxmlformats.org/officeDocument/2006/customXml" ds:itemID="{0D978AE0-4DC3-400A-8597-1204D0CAC974}">
+  <ds:schemaRefs>
+    <ds:schemaRef ds:uri="http://schemas.openxmlformats.org/officeDocument/2006/bibliography"/>
+  </ds:schemaRefs>
+</ds:datastoreItem>
 </file>
</xml_diff>